<commit_message>
uploaded model for hamburger ingredient images.
</commit_message>
<xml_diff>
--- a/test recipes/Final Project Recipes.docx
+++ b/test recipes/Final Project Recipes.docx
@@ -165,13 +165,7 @@
         <w:rPr>
           <w:color w:val="2D2D2D"/>
         </w:rPr>
-        <w:t>1 tablespo</w:t>
-      </w:r>
-      <w:r>
-        <w:rPr>
-          <w:color w:val="2D2D2D"/>
-        </w:rPr>
-        <w:t>on cumin</w:t>
+        <w:t>1 tablespoon cumin</w:t>
       </w:r>
     </w:p>
     <w:p>
@@ -395,7 +389,6 @@
           <w:bCs/>
         </w:rPr>
       </w:pPr>
-      <w:bookmarkStart w:id="0" w:name="_GoBack"/>
       <w:r>
         <w:rPr>
           <w:b/>
@@ -405,7 +398,6 @@
         <w:t>Needed</w:t>
       </w:r>
     </w:p>
-    <w:bookmarkEnd w:id="0"/>
     <w:p>
       <w:r>
         <w:t>bacon bits</w:t>
@@ -466,6 +458,7 @@
         <w:t>ground beef</w:t>
       </w:r>
     </w:p>
+    <w:p/>
     <w:p>
       <w:r>
         <w:t>ground black pepper</w:t>
@@ -503,8 +496,13 @@
     </w:p>
     <w:p>
       <w:r>
-        <w:t>prepared horseradish</w:t>
-      </w:r>
+        <w:t xml:space="preserve">prepared </w:t>
+      </w:r>
+      <w:bookmarkStart w:id="0" w:name="_GoBack"/>
+      <w:r>
+        <w:t>horseradish</w:t>
+      </w:r>
+      <w:bookmarkEnd w:id="0"/>
     </w:p>
     <w:p>
       <w:r>
@@ -599,7 +597,7 @@
       </w:pPr>
     </w:pPrDefault>
   </w:docDefaults>
-  <w:latentStyles w:defLockedState="0" w:defUIPriority="99" w:defSemiHidden="0" w:defUnhideWhenUsed="0" w:defQFormat="0" w:count="376">
+  <w:latentStyles w:defLockedState="0" w:defUIPriority="99" w:defSemiHidden="0" w:defUnhideWhenUsed="0" w:defQFormat="0" w:count="375">
     <w:lsdException w:name="Normal" w:uiPriority="0" w:qFormat="1"/>
     <w:lsdException w:name="heading 1" w:uiPriority="9" w:qFormat="1"/>
     <w:lsdException w:name="heading 2" w:semiHidden="1" w:uiPriority="9" w:unhideWhenUsed="1" w:qFormat="1"/>
@@ -975,7 +973,6 @@
     <w:lsdException w:name="Smart Hyperlink" w:semiHidden="1" w:unhideWhenUsed="1"/>
     <w:lsdException w:name="Hashtag" w:semiHidden="1" w:unhideWhenUsed="1"/>
     <w:lsdException w:name="Unresolved Mention" w:semiHidden="1" w:unhideWhenUsed="1"/>
-    <w:lsdException w:name="Smart Link" w:semiHidden="1" w:unhideWhenUsed="1"/>
   </w:latentStyles>
   <w:style w:type="paragraph" w:default="1" w:styleId="Normal">
     <w:name w:val="Normal"/>

</xml_diff>